<commit_message>
LR + Sprint 3
balling, but what for
</commit_message>
<xml_diff>
--- a/Sprint3/Information Review Table.docx
+++ b/Sprint3/Information Review Table.docx
@@ -11,13 +11,14 @@
       <w:tblPr>
         <w:tblStyle w:val="TableGrid"/>
         <w:tblW w:w="0" w:type="auto"/>
+        <w:tblLayout w:type="fixed"/>
         <w:tblLook w:val="04A0" w:firstRow="1" w:lastRow="0" w:firstColumn="1" w:lastColumn="0" w:noHBand="0" w:noVBand="1"/>
       </w:tblPr>
       <w:tblGrid>
         <w:gridCol w:w="1906"/>
         <w:gridCol w:w="2769"/>
-        <w:gridCol w:w="1083"/>
-        <w:gridCol w:w="2473"/>
+        <w:gridCol w:w="1530"/>
+        <w:gridCol w:w="2113"/>
       </w:tblGrid>
       <w:tr>
         <w:tc>
@@ -42,7 +43,7 @@
         </w:tc>
         <w:tc>
           <w:tcPr>
-            <w:tcW w:w="971" w:type="dxa"/>
+            <w:tcW w:w="1530" w:type="dxa"/>
           </w:tcPr>
           <w:p>
             <w:r>
@@ -52,7 +53,7 @@
         </w:tc>
         <w:tc>
           <w:tcPr>
-            <w:tcW w:w="2473" w:type="dxa"/>
+            <w:tcW w:w="2113" w:type="dxa"/>
           </w:tcPr>
           <w:p>
             <w:r>
@@ -86,7 +87,7 @@
         </w:tc>
         <w:tc>
           <w:tcPr>
-            <w:tcW w:w="971" w:type="dxa"/>
+            <w:tcW w:w="1530" w:type="dxa"/>
           </w:tcPr>
           <w:p>
             <w:r>
@@ -96,11 +97,11 @@
         </w:tc>
         <w:tc>
           <w:tcPr>
-            <w:tcW w:w="2473" w:type="dxa"/>
-          </w:tcPr>
-          <w:p>
-            <w:r>
-              <w:t>Selectable? Possibly derived</w:t>
+            <w:tcW w:w="2113" w:type="dxa"/>
+          </w:tcPr>
+          <w:p>
+            <w:r>
+              <w:t>Fixed: 0.18m</w:t>
             </w:r>
           </w:p>
         </w:tc>
@@ -110,25 +111,43 @@
           <w:tcPr>
             <w:tcW w:w="1906" w:type="dxa"/>
           </w:tcPr>
-          <w:p/>
+          <w:p>
+            <w:proofErr w:type="spellStart"/>
+            <w:r>
+              <w:t>D_cone</w:t>
+            </w:r>
+            <w:proofErr w:type="spellEnd"/>
+          </w:p>
         </w:tc>
         <w:tc>
           <w:tcPr>
             <w:tcW w:w="2769" w:type="dxa"/>
           </w:tcPr>
-          <w:p/>
-        </w:tc>
-        <w:tc>
-          <w:tcPr>
-            <w:tcW w:w="971" w:type="dxa"/>
-          </w:tcPr>
-          <w:p/>
-        </w:tc>
-        <w:tc>
-          <w:tcPr>
-            <w:tcW w:w="2473" w:type="dxa"/>
-          </w:tcPr>
-          <w:p/>
+          <w:p>
+            <w:r>
+              <w:t>Distance from cone center of gravity to reference point</w:t>
+            </w:r>
+          </w:p>
+        </w:tc>
+        <w:tc>
+          <w:tcPr>
+            <w:tcW w:w="1530" w:type="dxa"/>
+          </w:tcPr>
+          <w:p>
+            <w:r>
+              <w:t>Meter(m)</w:t>
+            </w:r>
+          </w:p>
+        </w:tc>
+        <w:tc>
+          <w:tcPr>
+            <w:tcW w:w="2113" w:type="dxa"/>
+          </w:tcPr>
+          <w:p>
+            <w:r>
+              <w:t>Fixed: 0.04m</w:t>
+            </w:r>
+          </w:p>
         </w:tc>
       </w:tr>
       <w:tr>
@@ -136,25 +155,51 @@
           <w:tcPr>
             <w:tcW w:w="1906" w:type="dxa"/>
           </w:tcPr>
-          <w:p/>
+          <w:p>
+            <w:proofErr w:type="spellStart"/>
+            <w:r>
+              <w:t>D_fins</w:t>
+            </w:r>
+            <w:proofErr w:type="spellEnd"/>
+          </w:p>
         </w:tc>
         <w:tc>
           <w:tcPr>
             <w:tcW w:w="2769" w:type="dxa"/>
           </w:tcPr>
-          <w:p/>
-        </w:tc>
-        <w:tc>
-          <w:tcPr>
-            <w:tcW w:w="971" w:type="dxa"/>
-          </w:tcPr>
-          <w:p/>
-        </w:tc>
-        <w:tc>
-          <w:tcPr>
-            <w:tcW w:w="2473" w:type="dxa"/>
-          </w:tcPr>
-          <w:p/>
+          <w:p>
+            <w:r>
+              <w:t xml:space="preserve">Distance from center of </w:t>
+            </w:r>
+            <w:proofErr w:type="spellStart"/>
+            <w:r>
+              <w:t>grav</w:t>
+            </w:r>
+            <w:proofErr w:type="spellEnd"/>
+            <w:r>
+              <w:t xml:space="preserve"> for all fins to reference point</w:t>
+            </w:r>
+          </w:p>
+        </w:tc>
+        <w:tc>
+          <w:tcPr>
+            <w:tcW w:w="1530" w:type="dxa"/>
+          </w:tcPr>
+          <w:p>
+            <w:r>
+              <w:t>Meter(m)</w:t>
+            </w:r>
+          </w:p>
+        </w:tc>
+        <w:tc>
+          <w:tcPr>
+            <w:tcW w:w="2113" w:type="dxa"/>
+          </w:tcPr>
+          <w:p>
+            <w:r>
+              <w:t>Fixed: 0.28m</w:t>
+            </w:r>
+          </w:p>
         </w:tc>
       </w:tr>
       <w:tr>
@@ -162,25 +207,43 @@
           <w:tcPr>
             <w:tcW w:w="1906" w:type="dxa"/>
           </w:tcPr>
-          <w:p/>
+          <w:p>
+            <w:proofErr w:type="spellStart"/>
+            <w:r>
+              <w:t>SA_body</w:t>
+            </w:r>
+            <w:proofErr w:type="spellEnd"/>
+          </w:p>
         </w:tc>
         <w:tc>
           <w:tcPr>
             <w:tcW w:w="2769" w:type="dxa"/>
           </w:tcPr>
-          <w:p/>
-        </w:tc>
-        <w:tc>
-          <w:tcPr>
-            <w:tcW w:w="971" w:type="dxa"/>
-          </w:tcPr>
-          <w:p/>
-        </w:tc>
-        <w:tc>
-          <w:tcPr>
-            <w:tcW w:w="2473" w:type="dxa"/>
-          </w:tcPr>
-          <w:p/>
+          <w:p>
+            <w:r>
+              <w:t>Surface area of body</w:t>
+            </w:r>
+          </w:p>
+        </w:tc>
+        <w:tc>
+          <w:tcPr>
+            <w:tcW w:w="1530" w:type="dxa"/>
+          </w:tcPr>
+          <w:p>
+            <w:r>
+              <w:t>Square Meter (m^2)</w:t>
+            </w:r>
+          </w:p>
+        </w:tc>
+        <w:tc>
+          <w:tcPr>
+            <w:tcW w:w="2113" w:type="dxa"/>
+          </w:tcPr>
+          <w:p>
+            <w:r>
+              <w:t>Fixed: 0.038485 m^2</w:t>
+            </w:r>
+          </w:p>
         </w:tc>
       </w:tr>
       <w:tr>
@@ -188,25 +251,43 @@
           <w:tcPr>
             <w:tcW w:w="1906" w:type="dxa"/>
           </w:tcPr>
-          <w:p/>
+          <w:p>
+            <w:proofErr w:type="spellStart"/>
+            <w:r>
+              <w:t>SA_cone</w:t>
+            </w:r>
+            <w:proofErr w:type="spellEnd"/>
+          </w:p>
         </w:tc>
         <w:tc>
           <w:tcPr>
             <w:tcW w:w="2769" w:type="dxa"/>
           </w:tcPr>
-          <w:p/>
-        </w:tc>
-        <w:tc>
-          <w:tcPr>
-            <w:tcW w:w="971" w:type="dxa"/>
-          </w:tcPr>
-          <w:p/>
-        </w:tc>
-        <w:tc>
-          <w:tcPr>
-            <w:tcW w:w="2473" w:type="dxa"/>
-          </w:tcPr>
-          <w:p/>
+          <w:p>
+            <w:r>
+              <w:t>Surface area of cone</w:t>
+            </w:r>
+          </w:p>
+        </w:tc>
+        <w:tc>
+          <w:tcPr>
+            <w:tcW w:w="1530" w:type="dxa"/>
+          </w:tcPr>
+          <w:p>
+            <w:r>
+              <w:t>Square Meter (m^2)</w:t>
+            </w:r>
+          </w:p>
+        </w:tc>
+        <w:tc>
+          <w:tcPr>
+            <w:tcW w:w="2113" w:type="dxa"/>
+          </w:tcPr>
+          <w:p>
+            <w:r>
+              <w:t>Fixed: 0.007507 m^2</w:t>
+            </w:r>
+          </w:p>
         </w:tc>
       </w:tr>
       <w:tr>
@@ -214,25 +295,43 @@
           <w:tcPr>
             <w:tcW w:w="1906" w:type="dxa"/>
           </w:tcPr>
-          <w:p/>
+          <w:p>
+            <w:proofErr w:type="spellStart"/>
+            <w:r>
+              <w:t>SA_fins</w:t>
+            </w:r>
+            <w:proofErr w:type="spellEnd"/>
+          </w:p>
         </w:tc>
         <w:tc>
           <w:tcPr>
             <w:tcW w:w="2769" w:type="dxa"/>
           </w:tcPr>
-          <w:p/>
-        </w:tc>
-        <w:tc>
-          <w:tcPr>
-            <w:tcW w:w="971" w:type="dxa"/>
-          </w:tcPr>
-          <w:p/>
-        </w:tc>
-        <w:tc>
-          <w:tcPr>
-            <w:tcW w:w="2473" w:type="dxa"/>
-          </w:tcPr>
-          <w:p/>
+          <w:p>
+            <w:r>
+              <w:t>Surface area of fins</w:t>
+            </w:r>
+          </w:p>
+        </w:tc>
+        <w:tc>
+          <w:tcPr>
+            <w:tcW w:w="1530" w:type="dxa"/>
+          </w:tcPr>
+          <w:p>
+            <w:r>
+              <w:t>Square Meter (m^2)</w:t>
+            </w:r>
+          </w:p>
+        </w:tc>
+        <w:tc>
+          <w:tcPr>
+            <w:tcW w:w="2113" w:type="dxa"/>
+          </w:tcPr>
+          <w:p>
+            <w:r>
+              <w:t>Selectable/Derived</w:t>
+            </w:r>
+          </w:p>
         </w:tc>
       </w:tr>
       <w:tr>
@@ -240,23 +339,344 @@
           <w:tcPr>
             <w:tcW w:w="1906" w:type="dxa"/>
           </w:tcPr>
+          <w:p>
+            <w:r>
+              <w:t>Diameter (</w:t>
+            </w:r>
+            <w:r>
+              <w:t>Diam</w:t>
+            </w:r>
+            <w:r>
+              <w:t>)</w:t>
+            </w:r>
+          </w:p>
+        </w:tc>
+        <w:tc>
+          <w:tcPr>
+            <w:tcW w:w="2769" w:type="dxa"/>
+          </w:tcPr>
+          <w:p>
+            <w:r>
+              <w:t>Diameter of rocket</w:t>
+            </w:r>
+          </w:p>
+        </w:tc>
+        <w:tc>
+          <w:tcPr>
+            <w:tcW w:w="1530" w:type="dxa"/>
+          </w:tcPr>
+          <w:p>
+            <w:r>
+              <w:t>Meter(m)</w:t>
+            </w:r>
+          </w:p>
+        </w:tc>
+        <w:tc>
+          <w:tcPr>
+            <w:tcW w:w="2113" w:type="dxa"/>
+          </w:tcPr>
+          <w:p>
+            <w:r>
+              <w:t>Fixed: 0.0248m</w:t>
+            </w:r>
+          </w:p>
+        </w:tc>
+      </w:tr>
+      <w:tr>
+        <w:tc>
+          <w:tcPr>
+            <w:tcW w:w="1906" w:type="dxa"/>
+          </w:tcPr>
+          <w:p>
+            <w:r>
+              <w:t>Stability Margin (S</w:t>
+            </w:r>
+            <w:r>
+              <w:t>tab</w:t>
+            </w:r>
+            <w:r>
+              <w:t>)</w:t>
+            </w:r>
+          </w:p>
+        </w:tc>
+        <w:tc>
+          <w:tcPr>
+            <w:tcW w:w="2769" w:type="dxa"/>
+          </w:tcPr>
+          <w:p>
+            <w:r>
+              <w:t>Stability margin of rocket</w:t>
+            </w:r>
+          </w:p>
+        </w:tc>
+        <w:tc>
+          <w:tcPr>
+            <w:tcW w:w="1530" w:type="dxa"/>
+          </w:tcPr>
+          <w:p>
+            <w:r>
+              <w:t>N/A</w:t>
+            </w:r>
+          </w:p>
+        </w:tc>
+        <w:tc>
+          <w:tcPr>
+            <w:tcW w:w="2113" w:type="dxa"/>
+          </w:tcPr>
+          <w:p>
+            <w:r>
+              <w:t>Fixed: 2</w:t>
+            </w:r>
+          </w:p>
           <w:p/>
         </w:tc>
+      </w:tr>
+      <w:tr>
+        <w:tc>
+          <w:tcPr>
+            <w:tcW w:w="1906" w:type="dxa"/>
+          </w:tcPr>
+          <w:p>
+            <w:r>
+              <w:t>Center of Gravity (</w:t>
+            </w:r>
+            <w:proofErr w:type="spellStart"/>
+            <w:r>
+              <w:t>C_g</w:t>
+            </w:r>
+            <w:proofErr w:type="spellEnd"/>
+            <w:r>
+              <w:t>)</w:t>
+            </w:r>
+          </w:p>
+        </w:tc>
         <w:tc>
           <w:tcPr>
             <w:tcW w:w="2769" w:type="dxa"/>
           </w:tcPr>
-          <w:p/>
-        </w:tc>
-        <w:tc>
-          <w:tcPr>
-            <w:tcW w:w="971" w:type="dxa"/>
-          </w:tcPr>
-          <w:p/>
-        </w:tc>
-        <w:tc>
-          <w:tcPr>
-            <w:tcW w:w="2473" w:type="dxa"/>
+          <w:p>
+            <w:r>
+              <w:t>Rocket total center of gravity. Approximated point where gravity will act on the rocket.</w:t>
+            </w:r>
+          </w:p>
+        </w:tc>
+        <w:tc>
+          <w:tcPr>
+            <w:tcW w:w="1530" w:type="dxa"/>
+          </w:tcPr>
+          <w:p>
+            <w:r>
+              <w:t>Meter(m)</w:t>
+            </w:r>
+          </w:p>
+        </w:tc>
+        <w:tc>
+          <w:tcPr>
+            <w:tcW w:w="2113" w:type="dxa"/>
+          </w:tcPr>
+          <w:p>
+            <w:r>
+              <w:t>Fixed: 0.2m</w:t>
+            </w:r>
+          </w:p>
+        </w:tc>
+      </w:tr>
+      <w:tr>
+        <w:tc>
+          <w:tcPr>
+            <w:tcW w:w="1906" w:type="dxa"/>
+          </w:tcPr>
+          <w:p>
+            <w:r>
+              <w:t>Center of Pressure (</w:t>
+            </w:r>
+            <w:proofErr w:type="spellStart"/>
+            <w:r>
+              <w:t>C_p</w:t>
+            </w:r>
+            <w:proofErr w:type="spellEnd"/>
+            <w:r>
+              <w:t>)</w:t>
+            </w:r>
+          </w:p>
+        </w:tc>
+        <w:tc>
+          <w:tcPr>
+            <w:tcW w:w="2769" w:type="dxa"/>
+          </w:tcPr>
+          <w:p>
+            <w:r>
+              <w:t xml:space="preserve">Rocket total center of pressure. If closer to tip than </w:t>
+            </w:r>
+            <w:proofErr w:type="spellStart"/>
+            <w:r>
+              <w:t>C_g</w:t>
+            </w:r>
+            <w:proofErr w:type="spellEnd"/>
+            <w:r>
+              <w:t>, will cause spinning</w:t>
+            </w:r>
+          </w:p>
+        </w:tc>
+        <w:tc>
+          <w:tcPr>
+            <w:tcW w:w="1530" w:type="dxa"/>
+          </w:tcPr>
+          <w:p>
+            <w:r>
+              <w:t>Meter(m)</w:t>
+            </w:r>
+          </w:p>
+        </w:tc>
+        <w:tc>
+          <w:tcPr>
+            <w:tcW w:w="2113" w:type="dxa"/>
+          </w:tcPr>
+          <w:p>
+            <w:r>
+              <w:t>Derived: (D_body*SA_body+D_cone*SA_cone+D_fins*SA_fins)/(SA_body+SA_cone+SA_fins)</w:t>
+            </w:r>
+          </w:p>
+        </w:tc>
+      </w:tr>
+      <w:tr>
+        <w:tc>
+          <w:tcPr>
+            <w:tcW w:w="1906" w:type="dxa"/>
+          </w:tcPr>
+          <w:p>
+            <w:r>
+              <w:t>Number of Fins</w:t>
+            </w:r>
+            <w:r>
+              <w:t xml:space="preserve"> (</w:t>
+            </w:r>
+            <w:proofErr w:type="spellStart"/>
+            <w:r>
+              <w:t>Nfins</w:t>
+            </w:r>
+            <w:proofErr w:type="spellEnd"/>
+            <w:r>
+              <w:t>)</w:t>
+            </w:r>
+          </w:p>
+        </w:tc>
+        <w:tc>
+          <w:tcPr>
+            <w:tcW w:w="2769" w:type="dxa"/>
+          </w:tcPr>
+          <w:p>
+            <w:r>
+              <w:t xml:space="preserve">Number of fins, will heavily affect stability, moving </w:t>
+            </w:r>
+            <w:proofErr w:type="spellStart"/>
+            <w:r>
+              <w:t>C_p</w:t>
+            </w:r>
+            <w:proofErr w:type="spellEnd"/>
+          </w:p>
+        </w:tc>
+        <w:tc>
+          <w:tcPr>
+            <w:tcW w:w="1530" w:type="dxa"/>
+          </w:tcPr>
+          <w:p>
+            <w:r>
+              <w:t>fins</w:t>
+            </w:r>
+          </w:p>
+        </w:tc>
+        <w:tc>
+          <w:tcPr>
+            <w:tcW w:w="2113" w:type="dxa"/>
+          </w:tcPr>
+          <w:p>
+            <w:r>
+              <w:t>Selectable</w:t>
+            </w:r>
+          </w:p>
+        </w:tc>
+      </w:tr>
+      <w:tr>
+        <w:tc>
+          <w:tcPr>
+            <w:tcW w:w="1906" w:type="dxa"/>
+          </w:tcPr>
+          <w:p>
+            <w:proofErr w:type="spellStart"/>
+            <w:r>
+              <w:t>CA_fins</w:t>
+            </w:r>
+            <w:proofErr w:type="spellEnd"/>
+          </w:p>
+        </w:tc>
+        <w:tc>
+          <w:tcPr>
+            <w:tcW w:w="2769" w:type="dxa"/>
+          </w:tcPr>
+          <w:p>
+            <w:r>
+              <w:t xml:space="preserve">Cross sectional area of fins </w:t>
+            </w:r>
+          </w:p>
+        </w:tc>
+        <w:tc>
+          <w:tcPr>
+            <w:tcW w:w="1530" w:type="dxa"/>
+          </w:tcPr>
+          <w:p>
+            <w:r>
+              <w:t>Square Meter (m^2)</w:t>
+            </w:r>
+          </w:p>
+        </w:tc>
+        <w:tc>
+          <w:tcPr>
+            <w:tcW w:w="2113" w:type="dxa"/>
+          </w:tcPr>
+          <w:p>
+            <w:r>
+              <w:t>Derived</w:t>
+            </w:r>
+          </w:p>
+        </w:tc>
+      </w:tr>
+      <w:tr>
+        <w:tc>
+          <w:tcPr>
+            <w:tcW w:w="1906" w:type="dxa"/>
+          </w:tcPr>
+          <w:p>
+            <w:proofErr w:type="spellStart"/>
+            <w:r>
+              <w:t>Fthicc</w:t>
+            </w:r>
+            <w:proofErr w:type="spellEnd"/>
+          </w:p>
+        </w:tc>
+        <w:tc>
+          <w:tcPr>
+            <w:tcW w:w="2769" w:type="dxa"/>
+          </w:tcPr>
+          <w:p>
+            <w:r>
+              <w:t>Fin thickness</w:t>
+            </w:r>
+          </w:p>
+        </w:tc>
+        <w:tc>
+          <w:tcPr>
+            <w:tcW w:w="1530" w:type="dxa"/>
+          </w:tcPr>
+          <w:p>
+            <w:r>
+              <w:t>Meter(m)</w:t>
+            </w:r>
+          </w:p>
+        </w:tc>
+        <w:tc>
+          <w:tcPr>
+            <w:tcW w:w="2113" w:type="dxa"/>
           </w:tcPr>
           <w:p/>
         </w:tc>

</xml_diff>